<commit_message>
Upload 2nd part1 essay practice
</commit_message>
<xml_diff>
--- a/Writing Part1 Practice.docx
+++ b/Writing Part1 Practice.docx
@@ -98,14 +98,1321 @@
       </w:pPr>
     </w:p>
     <w:p>
+      <w:pPr>
+        <w:rPr>
+          <w:rFonts w:hint="eastAsia"/>
+        </w:rPr>
+      </w:pPr>
       <w:r>
         <w:rPr>
           <w:rFonts w:hint="eastAsia"/>
         </w:rPr>
         <w:t xml:space="preserve">The situation of greenhouse gas emissions in every Australian household was not as identical as its energy use. The part of water heating is virtually the same as other appliances, and they made up the largest parts of total emissions, with 32% and 28% respectively. At the same time, the situation of heating and refrigeration is also similar, which made up 15% and 14% of gross emissions. As for the rest of the items, including cooling and lighting, they occupied 3% and 8% of the greenhouse gas emissions. </w:t>
+      </w:r>
+    </w:p>
+    <w:p>
+      <w:pPr>
+        <w:rPr>
+          <w:rFonts w:hint="eastAsia"/>
+        </w:rPr>
+      </w:pPr>
+    </w:p>
+    <w:p>
+      <w:pPr>
+        <w:rPr>
+          <w:rFonts w:hint="eastAsia"/>
+        </w:rPr>
+      </w:pPr>
+    </w:p>
+    <w:p>
+      <w:pPr>
+        <w:rPr>
+          <w:rFonts w:hint="eastAsia"/>
+        </w:rPr>
+      </w:pPr>
+    </w:p>
+    <w:p>
+      <w:pPr>
+        <w:rPr>
+          <w:rFonts w:hint="eastAsia"/>
+        </w:rPr>
+      </w:pPr>
+    </w:p>
+    <w:p>
+      <w:pPr>
+        <w:rPr>
+          <w:rFonts w:hint="eastAsia"/>
+        </w:rPr>
+      </w:pPr>
+    </w:p>
+    <w:p>
+      <w:pPr>
+        <w:rPr>
+          <w:rFonts w:hint="eastAsia"/>
+        </w:rPr>
+      </w:pPr>
+    </w:p>
+    <w:p>
+      <w:pPr>
+        <w:rPr>
+          <w:rFonts w:hint="eastAsia"/>
+        </w:rPr>
+      </w:pPr>
+    </w:p>
+    <w:p>
+      <w:pPr>
+        <w:rPr>
+          <w:rFonts w:hint="eastAsia"/>
+        </w:rPr>
+      </w:pPr>
+    </w:p>
+    <w:p>
+      <w:pPr>
+        <w:rPr>
+          <w:rFonts w:hint="eastAsia"/>
+        </w:rPr>
+      </w:pPr>
+    </w:p>
+    <w:p>
+      <w:pPr>
+        <w:rPr>
+          <w:rFonts w:hint="eastAsia"/>
+        </w:rPr>
+      </w:pPr>
+    </w:p>
+    <w:p>
+      <w:pPr>
+        <w:rPr>
+          <w:rFonts w:hint="eastAsia"/>
+        </w:rPr>
+      </w:pPr>
+    </w:p>
+    <w:p>
+      <w:pPr>
+        <w:rPr>
+          <w:rFonts w:hint="eastAsia"/>
+        </w:rPr>
+      </w:pPr>
+    </w:p>
+    <w:p>
+      <w:pPr>
+        <w:rPr>
+          <w:rFonts w:hint="eastAsia"/>
+        </w:rPr>
+      </w:pPr>
+    </w:p>
+    <w:p>
+      <w:pPr>
+        <w:rPr>
+          <w:rFonts w:hint="eastAsia"/>
+        </w:rPr>
+      </w:pPr>
+    </w:p>
+    <w:p>
+      <w:pPr>
+        <w:rPr>
+          <w:rFonts w:hint="eastAsia"/>
+        </w:rPr>
+      </w:pPr>
+    </w:p>
+    <w:p>
+      <w:pPr>
+        <w:rPr>
+          <w:rFonts w:hint="eastAsia"/>
+        </w:rPr>
+      </w:pPr>
+    </w:p>
+    <w:p>
+      <w:pPr>
+        <w:rPr>
+          <w:rFonts w:hint="eastAsia"/>
+        </w:rPr>
+      </w:pPr>
+    </w:p>
+    <w:p>
+      <w:pPr>
+        <w:rPr>
+          <w:rFonts w:hint="eastAsia"/>
+        </w:rPr>
+      </w:pPr>
+    </w:p>
+    <w:p>
+      <w:pPr>
+        <w:rPr>
+          <w:rFonts w:hint="eastAsia"/>
+        </w:rPr>
+      </w:pPr>
+    </w:p>
+    <w:p>
+      <w:pPr>
+        <w:rPr>
+          <w:rFonts w:hint="eastAsia"/>
+        </w:rPr>
+      </w:pPr>
+    </w:p>
+    <w:p>
+      <w:pPr>
+        <w:rPr>
+          <w:rFonts w:hint="eastAsia"/>
+        </w:rPr>
+      </w:pPr>
+    </w:p>
+    <w:p>
+      <w:pPr>
+        <w:rPr>
+          <w:rFonts w:hint="eastAsia"/>
+        </w:rPr>
+      </w:pPr>
+    </w:p>
+    <w:p>
+      <w:pPr>
+        <w:rPr>
+          <w:rFonts w:hint="eastAsia"/>
+        </w:rPr>
+      </w:pPr>
+    </w:p>
+    <w:p>
+      <w:pPr>
+        <w:rPr>
+          <w:rFonts w:hint="eastAsia"/>
+        </w:rPr>
+      </w:pPr>
+    </w:p>
+    <w:p>
+      <w:pPr>
+        <w:rPr>
+          <w:rFonts w:hint="eastAsia"/>
+        </w:rPr>
+      </w:pPr>
+    </w:p>
+    <w:p>
+      <w:pPr>
+        <w:rPr>
+          <w:rFonts w:hint="eastAsia"/>
+        </w:rPr>
+      </w:pPr>
+    </w:p>
+    <w:p>
+      <w:pPr>
+        <w:rPr>
+          <w:rFonts w:hint="eastAsia"/>
+        </w:rPr>
+      </w:pPr>
+    </w:p>
+    <w:p>
+      <w:pPr>
+        <w:rPr>
+          <w:rFonts w:hint="eastAsia"/>
+        </w:rPr>
+      </w:pPr>
+    </w:p>
+    <w:p>
+      <w:pPr>
+        <w:rPr>
+          <w:rFonts w:hint="eastAsia"/>
+        </w:rPr>
+      </w:pPr>
+    </w:p>
+    <w:p>
+      <w:pPr>
+        <w:rPr>
+          <w:rFonts w:hint="eastAsia"/>
+        </w:rPr>
+      </w:pPr>
+    </w:p>
+    <w:p>
+      <w:pPr>
+        <w:rPr>
+          <w:rFonts w:hint="eastAsia" w:eastAsiaTheme="minorEastAsia"/>
+          <w:lang w:eastAsia="zh-CN"/>
+        </w:rPr>
+      </w:pPr>
+      <w:r>
+        <w:rPr>
+          <w:rFonts w:hint="eastAsia" w:eastAsiaTheme="minorEastAsia"/>
+          <w:lang w:eastAsia="zh-CN"/>
+        </w:rPr>
+        <w:drawing>
+          <wp:inline distT="0" distB="0" distL="114300" distR="114300">
+            <wp:extent cx="5273675" cy="6483350"/>
+            <wp:effectExtent l="0" t="0" r="14605" b="8890"/>
+            <wp:docPr id="3" name="图片 3" descr="1666610006389"/>
+            <wp:cNvGraphicFramePr>
+              <a:graphicFrameLocks xmlns:a="http://schemas.openxmlformats.org/drawingml/2006/main" noChangeAspect="1"/>
+            </wp:cNvGraphicFramePr>
+            <a:graphic xmlns:a="http://schemas.openxmlformats.org/drawingml/2006/main">
+              <a:graphicData uri="http://schemas.openxmlformats.org/drawingml/2006/picture">
+                <pic:pic xmlns:pic="http://schemas.openxmlformats.org/drawingml/2006/picture">
+                  <pic:nvPicPr>
+                    <pic:cNvPr id="3" name="图片 3" descr="1666610006389"/>
+                    <pic:cNvPicPr>
+                      <a:picLocks noChangeAspect="1"/>
+                    </pic:cNvPicPr>
+                  </pic:nvPicPr>
+                  <pic:blipFill>
+                    <a:blip r:embed="rId5"/>
+                    <a:stretch>
+                      <a:fillRect/>
+                    </a:stretch>
+                  </pic:blipFill>
+                  <pic:spPr>
+                    <a:xfrm>
+                      <a:off x="0" y="0"/>
+                      <a:ext cx="5273675" cy="6483350"/>
+                    </a:xfrm>
+                    <a:prstGeom prst="rect">
+                      <a:avLst/>
+                    </a:prstGeom>
+                  </pic:spPr>
+                </pic:pic>
+              </a:graphicData>
+            </a:graphic>
+          </wp:inline>
+        </w:drawing>
+      </w:r>
+    </w:p>
+    <w:p>
+      <w:pPr>
+        <w:rPr>
+          <w:rFonts w:hint="eastAsia" w:eastAsiaTheme="minorEastAsia"/>
+          <w:lang w:eastAsia="zh-CN"/>
+        </w:rPr>
+      </w:pPr>
+    </w:p>
+    <w:p>
+      <w:pPr>
+        <w:rPr>
+          <w:rFonts w:hint="eastAsia" w:eastAsiaTheme="minorEastAsia"/>
+          <w:lang w:eastAsia="zh-CN"/>
+        </w:rPr>
+      </w:pPr>
+    </w:p>
+    <w:p>
+      <w:pPr>
+        <w:rPr>
+          <w:rFonts w:hint="eastAsia" w:eastAsiaTheme="minorEastAsia"/>
+          <w:lang w:eastAsia="zh-CN"/>
+        </w:rPr>
+      </w:pPr>
+    </w:p>
+    <w:p>
+      <w:pPr>
+        <w:rPr>
+          <w:rFonts w:hint="eastAsia" w:eastAsiaTheme="minorEastAsia"/>
+          <w:lang w:eastAsia="zh-CN"/>
+        </w:rPr>
+      </w:pPr>
+    </w:p>
+    <w:p>
+      <w:pPr>
+        <w:rPr>
+          <w:rFonts w:hint="eastAsia" w:eastAsiaTheme="minorEastAsia"/>
+          <w:lang w:eastAsia="zh-CN"/>
+        </w:rPr>
+      </w:pPr>
+    </w:p>
+    <w:p>
+      <w:pPr>
+        <w:rPr>
+          <w:rFonts w:hint="eastAsia" w:eastAsiaTheme="minorEastAsia"/>
+          <w:lang w:eastAsia="zh-CN"/>
+        </w:rPr>
+      </w:pPr>
+    </w:p>
+    <w:p>
+      <w:pPr>
+        <w:rPr>
+          <w:rFonts w:hint="eastAsia" w:eastAsiaTheme="minorEastAsia"/>
+          <w:lang w:eastAsia="zh-CN"/>
+        </w:rPr>
+      </w:pPr>
+    </w:p>
+    <w:p>
+      <w:pPr>
+        <w:rPr>
+          <w:rFonts w:hint="eastAsia" w:eastAsiaTheme="minorEastAsia"/>
+          <w:lang w:eastAsia="zh-CN"/>
+        </w:rPr>
+      </w:pPr>
+    </w:p>
+    <w:p>
+      <w:pPr>
+        <w:rPr>
+          <w:rFonts w:hint="eastAsia" w:eastAsiaTheme="minorEastAsia"/>
+          <w:lang w:eastAsia="zh-CN"/>
+        </w:rPr>
+      </w:pPr>
+    </w:p>
+    <w:p>
+      <w:pPr>
+        <w:rPr>
+          <w:rFonts w:hint="eastAsia" w:eastAsiaTheme="minorEastAsia"/>
+          <w:lang w:eastAsia="zh-CN"/>
+        </w:rPr>
+      </w:pPr>
+    </w:p>
+    <w:p>
+      <w:pPr>
+        <w:rPr>
+          <w:rFonts w:hint="eastAsia" w:eastAsiaTheme="minorEastAsia"/>
+          <w:lang w:eastAsia="zh-CN"/>
+        </w:rPr>
+      </w:pPr>
+    </w:p>
+    <w:p>
+      <w:pPr>
+        <w:rPr>
+          <w:rFonts w:hint="eastAsia" w:eastAsiaTheme="minorEastAsia"/>
+          <w:lang w:eastAsia="zh-CN"/>
+        </w:rPr>
+      </w:pPr>
+    </w:p>
+    <w:p>
+      <w:pPr>
+        <w:rPr>
+          <w:rFonts w:hint="eastAsia" w:eastAsiaTheme="minorEastAsia"/>
+          <w:lang w:eastAsia="zh-CN"/>
+        </w:rPr>
+      </w:pPr>
+      <w:r>
+        <w:rPr>
+          <w:rFonts w:hint="eastAsia" w:eastAsiaTheme="minorEastAsia"/>
+          <w:lang w:eastAsia="zh-CN"/>
+        </w:rPr>
+        <w:t>The two charts show the sales breakdown for Fairtrade-lab</w:t>
       </w:r>
       <w:bookmarkStart w:id="0" w:name="_GoBack"/>
       <w:bookmarkEnd w:id="0"/>
+      <w:r>
+        <w:rPr>
+          <w:rFonts w:hint="eastAsia" w:eastAsiaTheme="minorEastAsia"/>
+          <w:lang w:eastAsia="zh-CN"/>
+        </w:rPr>
+        <w:t>elled coffee and bananas in 1999 and 2004 in five European nations.</w:t>
+      </w:r>
+    </w:p>
+    <w:p>
+      <w:pPr>
+        <w:rPr>
+          <w:rFonts w:hint="eastAsia" w:eastAsiaTheme="minorEastAsia"/>
+          <w:lang w:eastAsia="zh-CN"/>
+        </w:rPr>
+      </w:pPr>
+    </w:p>
+    <w:p>
+      <w:pPr>
+        <w:rPr>
+          <w:rFonts w:hint="eastAsia" w:eastAsiaTheme="minorEastAsia"/>
+          <w:lang w:eastAsia="zh-CN"/>
+        </w:rPr>
+      </w:pPr>
+      <w:r>
+        <w:rPr>
+          <w:rFonts w:hint="eastAsia" w:eastAsiaTheme="minorEastAsia"/>
+          <w:lang w:eastAsia="zh-CN"/>
+        </w:rPr>
+        <w:t xml:space="preserve">First, coffee sales in the UK skyrocketed dramatically between 1999 and 2004 from 1.5-20 million euros. The situation in 1999 and 2004 in Switzerland and Belgium displayed similar increased trend, with sales of coffee increasing largely from 3-6 million euros and from 1-1.7 million euros, while in Denmark and Sweden sales rose slightly from 1.8-2 million euros and from 0.8-1 million euros respectively. </w:t>
+      </w:r>
+    </w:p>
+    <w:p>
+      <w:pPr>
+        <w:rPr>
+          <w:rFonts w:hint="eastAsia" w:eastAsiaTheme="minorEastAsia"/>
+          <w:lang w:eastAsia="zh-CN"/>
+        </w:rPr>
+      </w:pPr>
+    </w:p>
+    <w:p>
+      <w:pPr>
+        <w:rPr>
+          <w:rFonts w:hint="eastAsia" w:eastAsiaTheme="minorEastAsia"/>
+          <w:lang w:eastAsia="zh-CN"/>
+        </w:rPr>
+      </w:pPr>
+      <w:r>
+        <w:rPr>
+          <w:rFonts w:hint="eastAsia" w:eastAsiaTheme="minorEastAsia"/>
+          <w:lang w:eastAsia="zh-CN"/>
+        </w:rPr>
+        <w:t>Secondly, sales of bananas in Switzerland, the UK, and Belgium in 1999 and 2004 doubled several times from 15-47, from 1-5.5, and from 0.6-4 million euros respectively. By contrast, the situation in Sweden and Denmark was different, in which sales of bananas in 1999 and 2004 in Sweden decreased largely from 1.8-1 million euros, while in Denmark sales also declined significantly from 2-0.9 million euros.</w:t>
+      </w:r>
+    </w:p>
+    <w:p>
+      <w:pPr>
+        <w:rPr>
+          <w:rFonts w:hint="eastAsia" w:eastAsiaTheme="minorEastAsia"/>
+          <w:lang w:eastAsia="zh-CN"/>
+        </w:rPr>
+      </w:pPr>
+    </w:p>
+    <w:p>
+      <w:pPr>
+        <w:rPr>
+          <w:rFonts w:hint="eastAsia" w:eastAsiaTheme="minorEastAsia"/>
+          <w:lang w:eastAsia="zh-CN"/>
+        </w:rPr>
+      </w:pPr>
+      <w:r>
+        <w:rPr>
+          <w:rFonts w:hint="eastAsia" w:eastAsiaTheme="minorEastAsia"/>
+          <w:lang w:eastAsia="zh-CN"/>
+        </w:rPr>
+        <w:t>Comparing the two tables, it is clear that the UK sold the most amount of coffee in 2004, while Switzerland sold the most amount of bananas in 1999 and 2004.</w:t>
+      </w:r>
+    </w:p>
+    <w:p>
+      <w:pPr>
+        <w:rPr>
+          <w:rFonts w:hint="eastAsia" w:eastAsiaTheme="minorEastAsia"/>
+          <w:lang w:eastAsia="zh-CN"/>
+        </w:rPr>
+      </w:pPr>
+    </w:p>
+    <w:p>
+      <w:pPr>
+        <w:rPr>
+          <w:rFonts w:hint="eastAsia" w:eastAsiaTheme="minorEastAsia"/>
+          <w:lang w:eastAsia="zh-CN"/>
+        </w:rPr>
+      </w:pPr>
+    </w:p>
+    <w:p>
+      <w:pPr>
+        <w:rPr>
+          <w:rFonts w:hint="eastAsia" w:eastAsiaTheme="minorEastAsia"/>
+          <w:lang w:eastAsia="zh-CN"/>
+        </w:rPr>
+      </w:pPr>
+    </w:p>
+    <w:p>
+      <w:pPr>
+        <w:rPr>
+          <w:rFonts w:hint="eastAsia" w:eastAsiaTheme="minorEastAsia"/>
+          <w:lang w:eastAsia="zh-CN"/>
+        </w:rPr>
+      </w:pPr>
+    </w:p>
+    <w:p>
+      <w:pPr>
+        <w:rPr>
+          <w:rFonts w:hint="eastAsia" w:eastAsiaTheme="minorEastAsia"/>
+          <w:lang w:eastAsia="zh-CN"/>
+        </w:rPr>
+      </w:pPr>
+    </w:p>
+    <w:p>
+      <w:pPr>
+        <w:rPr>
+          <w:rFonts w:hint="eastAsia" w:eastAsiaTheme="minorEastAsia"/>
+          <w:lang w:eastAsia="zh-CN"/>
+        </w:rPr>
+      </w:pPr>
+    </w:p>
+    <w:p>
+      <w:pPr>
+        <w:rPr>
+          <w:rFonts w:hint="eastAsia" w:eastAsiaTheme="minorEastAsia"/>
+          <w:lang w:eastAsia="zh-CN"/>
+        </w:rPr>
+      </w:pPr>
+    </w:p>
+    <w:p>
+      <w:pPr>
+        <w:rPr>
+          <w:rFonts w:hint="eastAsia" w:eastAsiaTheme="minorEastAsia"/>
+          <w:lang w:eastAsia="zh-CN"/>
+        </w:rPr>
+      </w:pPr>
+    </w:p>
+    <w:p>
+      <w:pPr>
+        <w:rPr>
+          <w:rFonts w:hint="eastAsia" w:eastAsiaTheme="minorEastAsia"/>
+          <w:lang w:eastAsia="zh-CN"/>
+        </w:rPr>
+      </w:pPr>
+    </w:p>
+    <w:p>
+      <w:pPr>
+        <w:rPr>
+          <w:rFonts w:hint="eastAsia" w:eastAsiaTheme="minorEastAsia"/>
+          <w:lang w:eastAsia="zh-CN"/>
+        </w:rPr>
+      </w:pPr>
+    </w:p>
+    <w:p>
+      <w:pPr>
+        <w:rPr>
+          <w:rFonts w:hint="eastAsia" w:eastAsiaTheme="minorEastAsia"/>
+          <w:lang w:eastAsia="zh-CN"/>
+        </w:rPr>
+      </w:pPr>
+    </w:p>
+    <w:p>
+      <w:pPr>
+        <w:rPr>
+          <w:rFonts w:hint="eastAsia" w:eastAsiaTheme="minorEastAsia"/>
+          <w:lang w:eastAsia="zh-CN"/>
+        </w:rPr>
+      </w:pPr>
+    </w:p>
+    <w:p>
+      <w:pPr>
+        <w:rPr>
+          <w:rFonts w:hint="eastAsia" w:eastAsiaTheme="minorEastAsia"/>
+          <w:lang w:eastAsia="zh-CN"/>
+        </w:rPr>
+      </w:pPr>
+    </w:p>
+    <w:p>
+      <w:pPr>
+        <w:rPr>
+          <w:rFonts w:hint="eastAsia" w:eastAsiaTheme="minorEastAsia"/>
+          <w:lang w:eastAsia="zh-CN"/>
+        </w:rPr>
+      </w:pPr>
+    </w:p>
+    <w:p>
+      <w:pPr>
+        <w:rPr>
+          <w:rFonts w:hint="eastAsia" w:eastAsiaTheme="minorEastAsia"/>
+          <w:lang w:eastAsia="zh-CN"/>
+        </w:rPr>
+      </w:pPr>
+    </w:p>
+    <w:p>
+      <w:pPr>
+        <w:rPr>
+          <w:rFonts w:hint="eastAsia" w:eastAsiaTheme="minorEastAsia"/>
+          <w:lang w:eastAsia="zh-CN"/>
+        </w:rPr>
+      </w:pPr>
+    </w:p>
+    <w:p>
+      <w:pPr>
+        <w:rPr>
+          <w:rFonts w:hint="eastAsia" w:eastAsiaTheme="minorEastAsia"/>
+          <w:lang w:eastAsia="zh-CN"/>
+        </w:rPr>
+      </w:pPr>
+    </w:p>
+    <w:p>
+      <w:pPr>
+        <w:rPr>
+          <w:rFonts w:hint="eastAsia" w:eastAsiaTheme="minorEastAsia"/>
+          <w:lang w:eastAsia="zh-CN"/>
+        </w:rPr>
+      </w:pPr>
+    </w:p>
+    <w:p>
+      <w:pPr>
+        <w:rPr>
+          <w:rFonts w:hint="eastAsia" w:eastAsiaTheme="minorEastAsia"/>
+          <w:lang w:eastAsia="zh-CN"/>
+        </w:rPr>
+      </w:pPr>
+    </w:p>
+    <w:p>
+      <w:pPr>
+        <w:rPr>
+          <w:rFonts w:hint="eastAsia" w:eastAsiaTheme="minorEastAsia"/>
+          <w:lang w:eastAsia="zh-CN"/>
+        </w:rPr>
+      </w:pPr>
+    </w:p>
+    <w:p>
+      <w:pPr>
+        <w:rPr>
+          <w:rFonts w:hint="eastAsia" w:eastAsiaTheme="minorEastAsia"/>
+          <w:lang w:eastAsia="zh-CN"/>
+        </w:rPr>
+      </w:pPr>
+    </w:p>
+    <w:p>
+      <w:pPr>
+        <w:rPr>
+          <w:rFonts w:hint="eastAsia" w:eastAsiaTheme="minorEastAsia"/>
+          <w:lang w:eastAsia="zh-CN"/>
+        </w:rPr>
+      </w:pPr>
+    </w:p>
+    <w:p>
+      <w:pPr>
+        <w:rPr>
+          <w:rFonts w:hint="eastAsia" w:eastAsiaTheme="minorEastAsia"/>
+          <w:lang w:eastAsia="zh-CN"/>
+        </w:rPr>
+      </w:pPr>
+    </w:p>
+    <w:p>
+      <w:pPr>
+        <w:rPr>
+          <w:rFonts w:hint="eastAsia" w:eastAsiaTheme="minorEastAsia"/>
+          <w:lang w:eastAsia="zh-CN"/>
+        </w:rPr>
+      </w:pPr>
+    </w:p>
+    <w:p>
+      <w:pPr>
+        <w:rPr>
+          <w:rFonts w:hint="eastAsia" w:eastAsiaTheme="minorEastAsia"/>
+          <w:lang w:eastAsia="zh-CN"/>
+        </w:rPr>
+      </w:pPr>
+    </w:p>
+    <w:p>
+      <w:pPr>
+        <w:rPr>
+          <w:rFonts w:hint="eastAsia" w:eastAsiaTheme="minorEastAsia"/>
+          <w:lang w:eastAsia="zh-CN"/>
+        </w:rPr>
+      </w:pPr>
+    </w:p>
+    <w:p>
+      <w:pPr>
+        <w:rPr>
+          <w:rFonts w:hint="eastAsia" w:eastAsiaTheme="minorEastAsia"/>
+          <w:lang w:eastAsia="zh-CN"/>
+        </w:rPr>
+      </w:pPr>
+    </w:p>
+    <w:p>
+      <w:pPr>
+        <w:rPr>
+          <w:rFonts w:hint="eastAsia" w:eastAsiaTheme="minorEastAsia"/>
+          <w:lang w:eastAsia="zh-CN"/>
+        </w:rPr>
+      </w:pPr>
+    </w:p>
+    <w:p>
+      <w:pPr>
+        <w:rPr>
+          <w:rFonts w:hint="eastAsia" w:eastAsiaTheme="minorEastAsia"/>
+          <w:lang w:eastAsia="zh-CN"/>
+        </w:rPr>
+      </w:pPr>
+    </w:p>
+    <w:p>
+      <w:pPr>
+        <w:rPr>
+          <w:rFonts w:hint="eastAsia" w:eastAsiaTheme="minorEastAsia"/>
+          <w:lang w:eastAsia="zh-CN"/>
+        </w:rPr>
+      </w:pPr>
+    </w:p>
+    <w:p>
+      <w:pPr>
+        <w:rPr>
+          <w:rFonts w:hint="eastAsia" w:eastAsiaTheme="minorEastAsia"/>
+          <w:lang w:eastAsia="zh-CN"/>
+        </w:rPr>
+      </w:pPr>
+    </w:p>
+    <w:p>
+      <w:pPr>
+        <w:rPr>
+          <w:rFonts w:hint="eastAsia" w:eastAsiaTheme="minorEastAsia"/>
+          <w:lang w:eastAsia="zh-CN"/>
+        </w:rPr>
+      </w:pPr>
+    </w:p>
+    <w:p>
+      <w:pPr>
+        <w:rPr>
+          <w:rFonts w:hint="eastAsia" w:eastAsiaTheme="minorEastAsia"/>
+          <w:lang w:eastAsia="zh-CN"/>
+        </w:rPr>
+      </w:pPr>
+    </w:p>
+    <w:p>
+      <w:pPr>
+        <w:rPr>
+          <w:rFonts w:hint="eastAsia" w:eastAsiaTheme="minorEastAsia"/>
+          <w:lang w:eastAsia="zh-CN"/>
+        </w:rPr>
+      </w:pPr>
+    </w:p>
+    <w:p>
+      <w:pPr>
+        <w:rPr>
+          <w:rFonts w:hint="eastAsia" w:eastAsiaTheme="minorEastAsia"/>
+          <w:lang w:eastAsia="zh-CN"/>
+        </w:rPr>
+      </w:pPr>
+    </w:p>
+    <w:p>
+      <w:pPr>
+        <w:rPr>
+          <w:rFonts w:hint="eastAsia" w:eastAsiaTheme="minorEastAsia"/>
+          <w:lang w:eastAsia="zh-CN"/>
+        </w:rPr>
+      </w:pPr>
+    </w:p>
+    <w:p>
+      <w:pPr>
+        <w:rPr>
+          <w:rFonts w:hint="eastAsia" w:eastAsiaTheme="minorEastAsia"/>
+          <w:lang w:eastAsia="zh-CN"/>
+        </w:rPr>
+      </w:pPr>
+    </w:p>
+    <w:p>
+      <w:pPr>
+        <w:rPr>
+          <w:rFonts w:hint="eastAsia" w:eastAsiaTheme="minorEastAsia"/>
+          <w:lang w:eastAsia="zh-CN"/>
+        </w:rPr>
+      </w:pPr>
+    </w:p>
+    <w:p>
+      <w:pPr>
+        <w:rPr>
+          <w:rFonts w:hint="eastAsia" w:eastAsiaTheme="minorEastAsia"/>
+          <w:lang w:eastAsia="zh-CN"/>
+        </w:rPr>
+      </w:pPr>
+    </w:p>
+    <w:p>
+      <w:pPr>
+        <w:rPr>
+          <w:rFonts w:hint="eastAsia" w:eastAsiaTheme="minorEastAsia"/>
+          <w:lang w:eastAsia="zh-CN"/>
+        </w:rPr>
+      </w:pPr>
+    </w:p>
+    <w:p>
+      <w:pPr>
+        <w:rPr>
+          <w:rFonts w:hint="eastAsia" w:eastAsiaTheme="minorEastAsia"/>
+          <w:lang w:eastAsia="zh-CN"/>
+        </w:rPr>
+      </w:pPr>
+    </w:p>
+    <w:p>
+      <w:pPr>
+        <w:rPr>
+          <w:rFonts w:hint="eastAsia" w:eastAsiaTheme="minorEastAsia"/>
+          <w:lang w:eastAsia="zh-CN"/>
+        </w:rPr>
+      </w:pPr>
+    </w:p>
+    <w:p>
+      <w:pPr>
+        <w:rPr>
+          <w:rFonts w:hint="eastAsia" w:eastAsiaTheme="minorEastAsia"/>
+          <w:lang w:eastAsia="zh-CN"/>
+        </w:rPr>
+      </w:pPr>
+      <w:r>
+        <w:rPr>
+          <w:rFonts w:hint="eastAsia" w:eastAsiaTheme="minorEastAsia"/>
+          <w:lang w:eastAsia="zh-CN"/>
+        </w:rPr>
+        <w:drawing>
+          <wp:inline distT="0" distB="0" distL="114300" distR="114300">
+            <wp:extent cx="4899660" cy="7094220"/>
+            <wp:effectExtent l="0" t="0" r="7620" b="7620"/>
+            <wp:docPr id="4" name="图片 4" descr="1666610042385"/>
+            <wp:cNvGraphicFramePr>
+              <a:graphicFrameLocks xmlns:a="http://schemas.openxmlformats.org/drawingml/2006/main" noChangeAspect="1"/>
+            </wp:cNvGraphicFramePr>
+            <a:graphic xmlns:a="http://schemas.openxmlformats.org/drawingml/2006/main">
+              <a:graphicData uri="http://schemas.openxmlformats.org/drawingml/2006/picture">
+                <pic:pic xmlns:pic="http://schemas.openxmlformats.org/drawingml/2006/picture">
+                  <pic:nvPicPr>
+                    <pic:cNvPr id="4" name="图片 4" descr="1666610042385"/>
+                    <pic:cNvPicPr>
+                      <a:picLocks noChangeAspect="1"/>
+                    </pic:cNvPicPr>
+                  </pic:nvPicPr>
+                  <pic:blipFill>
+                    <a:blip r:embed="rId6"/>
+                    <a:stretch>
+                      <a:fillRect/>
+                    </a:stretch>
+                  </pic:blipFill>
+                  <pic:spPr>
+                    <a:xfrm>
+                      <a:off x="0" y="0"/>
+                      <a:ext cx="4899660" cy="7094220"/>
+                    </a:xfrm>
+                    <a:prstGeom prst="rect">
+                      <a:avLst/>
+                    </a:prstGeom>
+                  </pic:spPr>
+                </pic:pic>
+              </a:graphicData>
+            </a:graphic>
+          </wp:inline>
+        </w:drawing>
+      </w:r>
+    </w:p>
+    <w:p>
+      <w:pPr>
+        <w:rPr>
+          <w:rFonts w:hint="eastAsia" w:eastAsiaTheme="minorEastAsia"/>
+          <w:lang w:eastAsia="zh-CN"/>
+        </w:rPr>
+      </w:pPr>
+    </w:p>
+    <w:p>
+      <w:pPr>
+        <w:rPr>
+          <w:rFonts w:hint="eastAsia" w:eastAsiaTheme="minorEastAsia"/>
+          <w:lang w:eastAsia="zh-CN"/>
+        </w:rPr>
+      </w:pPr>
+    </w:p>
+    <w:p>
+      <w:pPr>
+        <w:rPr>
+          <w:rFonts w:hint="eastAsia" w:eastAsiaTheme="minorEastAsia"/>
+          <w:lang w:eastAsia="zh-CN"/>
+        </w:rPr>
+      </w:pPr>
+    </w:p>
+    <w:p>
+      <w:pPr>
+        <w:rPr>
+          <w:rFonts w:hint="eastAsia" w:eastAsiaTheme="minorEastAsia"/>
+          <w:lang w:eastAsia="zh-CN"/>
+        </w:rPr>
+      </w:pPr>
+    </w:p>
+    <w:p>
+      <w:pPr>
+        <w:rPr>
+          <w:rFonts w:hint="eastAsia" w:eastAsiaTheme="minorEastAsia"/>
+          <w:lang w:eastAsia="zh-CN"/>
+        </w:rPr>
+      </w:pPr>
+    </w:p>
+    <w:p>
+      <w:pPr>
+        <w:rPr>
+          <w:rFonts w:hint="eastAsia" w:eastAsiaTheme="minorEastAsia"/>
+          <w:lang w:eastAsia="zh-CN"/>
+        </w:rPr>
+      </w:pPr>
+    </w:p>
+    <w:p>
+      <w:pPr>
+        <w:rPr>
+          <w:rFonts w:hint="eastAsia" w:eastAsiaTheme="minorEastAsia"/>
+          <w:lang w:eastAsia="zh-CN"/>
+        </w:rPr>
+      </w:pPr>
+    </w:p>
+    <w:p>
+      <w:pPr>
+        <w:rPr>
+          <w:rFonts w:hint="eastAsia" w:eastAsiaTheme="minorEastAsia"/>
+          <w:lang w:eastAsia="zh-CN"/>
+        </w:rPr>
+      </w:pPr>
+    </w:p>
+    <w:p>
+      <w:pPr>
+        <w:rPr>
+          <w:rFonts w:hint="eastAsia" w:eastAsiaTheme="minorEastAsia"/>
+          <w:lang w:eastAsia="zh-CN"/>
+        </w:rPr>
+      </w:pPr>
+    </w:p>
+    <w:p>
+      <w:pPr>
+        <w:rPr>
+          <w:rFonts w:hint="eastAsia" w:eastAsiaTheme="minorEastAsia"/>
+          <w:lang w:eastAsia="zh-CN"/>
+        </w:rPr>
+      </w:pPr>
+    </w:p>
+    <w:p>
+      <w:pPr>
+        <w:rPr>
+          <w:rFonts w:hint="eastAsia" w:eastAsiaTheme="minorEastAsia"/>
+          <w:lang w:eastAsia="zh-CN"/>
+        </w:rPr>
+      </w:pPr>
+    </w:p>
+    <w:p>
+      <w:pPr>
+        <w:rPr>
+          <w:rFonts w:hint="eastAsia" w:eastAsiaTheme="minorEastAsia"/>
+          <w:lang w:eastAsia="zh-CN"/>
+        </w:rPr>
+      </w:pPr>
+    </w:p>
+    <w:p>
+      <w:pPr>
+        <w:rPr>
+          <w:rFonts w:hint="eastAsia" w:eastAsiaTheme="minorEastAsia"/>
+          <w:lang w:eastAsia="zh-CN"/>
+        </w:rPr>
+      </w:pPr>
+    </w:p>
+    <w:p>
+      <w:pPr>
+        <w:rPr>
+          <w:rFonts w:hint="eastAsia" w:eastAsiaTheme="minorEastAsia"/>
+          <w:lang w:eastAsia="zh-CN"/>
+        </w:rPr>
+      </w:pPr>
+    </w:p>
+    <w:p>
+      <w:pPr>
+        <w:rPr>
+          <w:rFonts w:hint="eastAsia" w:eastAsiaTheme="minorEastAsia"/>
+          <w:lang w:eastAsia="zh-CN"/>
+        </w:rPr>
+      </w:pPr>
+    </w:p>
+    <w:p>
+      <w:pPr>
+        <w:rPr>
+          <w:rFonts w:hint="eastAsia" w:eastAsiaTheme="minorEastAsia"/>
+          <w:lang w:eastAsia="zh-CN"/>
+        </w:rPr>
+      </w:pPr>
+    </w:p>
+    <w:p>
+      <w:pPr>
+        <w:rPr>
+          <w:rFonts w:hint="eastAsia" w:eastAsiaTheme="minorEastAsia"/>
+          <w:lang w:eastAsia="zh-CN"/>
+        </w:rPr>
+      </w:pPr>
+    </w:p>
+    <w:p>
+      <w:pPr>
+        <w:rPr>
+          <w:rFonts w:hint="eastAsia" w:eastAsiaTheme="minorEastAsia"/>
+          <w:lang w:eastAsia="zh-CN"/>
+        </w:rPr>
+      </w:pPr>
+    </w:p>
+    <w:p>
+      <w:pPr>
+        <w:rPr>
+          <w:rFonts w:hint="eastAsia" w:eastAsiaTheme="minorEastAsia"/>
+          <w:lang w:eastAsia="zh-CN"/>
+        </w:rPr>
+      </w:pPr>
+    </w:p>
+    <w:p>
+      <w:pPr>
+        <w:rPr>
+          <w:rFonts w:hint="eastAsia" w:eastAsiaTheme="minorEastAsia"/>
+          <w:lang w:eastAsia="zh-CN"/>
+        </w:rPr>
+      </w:pPr>
+    </w:p>
+    <w:p>
+      <w:pPr>
+        <w:rPr>
+          <w:rFonts w:hint="eastAsia" w:eastAsiaTheme="minorEastAsia"/>
+          <w:lang w:eastAsia="zh-CN"/>
+        </w:rPr>
+      </w:pPr>
+    </w:p>
+    <w:p>
+      <w:pPr>
+        <w:rPr>
+          <w:rFonts w:hint="eastAsia" w:eastAsiaTheme="minorEastAsia"/>
+          <w:lang w:eastAsia="zh-CN"/>
+        </w:rPr>
+      </w:pPr>
+    </w:p>
+    <w:p>
+      <w:pPr>
+        <w:rPr>
+          <w:rFonts w:hint="eastAsia" w:eastAsiaTheme="minorEastAsia"/>
+          <w:lang w:eastAsia="zh-CN"/>
+        </w:rPr>
+      </w:pPr>
+    </w:p>
+    <w:p>
+      <w:pPr>
+        <w:rPr>
+          <w:rFonts w:hint="eastAsia" w:eastAsiaTheme="minorEastAsia"/>
+          <w:lang w:eastAsia="zh-CN"/>
+        </w:rPr>
+      </w:pPr>
+    </w:p>
+    <w:p>
+      <w:pPr>
+        <w:rPr>
+          <w:rFonts w:hint="eastAsia" w:eastAsiaTheme="minorEastAsia"/>
+          <w:lang w:eastAsia="zh-CN"/>
+        </w:rPr>
+      </w:pPr>
+    </w:p>
+    <w:p>
+      <w:pPr>
+        <w:rPr>
+          <w:rFonts w:hint="eastAsia" w:eastAsiaTheme="minorEastAsia"/>
+          <w:lang w:eastAsia="zh-CN"/>
+        </w:rPr>
+      </w:pPr>
+    </w:p>
+    <w:p>
+      <w:pPr>
+        <w:rPr>
+          <w:rFonts w:hint="eastAsia" w:eastAsiaTheme="minorEastAsia"/>
+          <w:lang w:eastAsia="zh-CN"/>
+        </w:rPr>
+      </w:pPr>
+    </w:p>
+    <w:p>
+      <w:pPr>
+        <w:rPr>
+          <w:rFonts w:hint="eastAsia" w:eastAsiaTheme="minorEastAsia"/>
+          <w:lang w:eastAsia="zh-CN"/>
+        </w:rPr>
+      </w:pPr>
+    </w:p>
+    <w:p>
+      <w:pPr>
+        <w:rPr>
+          <w:rFonts w:hint="eastAsia" w:eastAsiaTheme="minorEastAsia"/>
+          <w:lang w:eastAsia="zh-CN"/>
+        </w:rPr>
+      </w:pPr>
+    </w:p>
+    <w:p>
+      <w:pPr>
+        <w:rPr>
+          <w:rFonts w:hint="eastAsia" w:eastAsiaTheme="minorEastAsia"/>
+          <w:lang w:eastAsia="zh-CN"/>
+        </w:rPr>
+      </w:pPr>
+    </w:p>
+    <w:p>
+      <w:pPr>
+        <w:rPr>
+          <w:rFonts w:hint="eastAsia" w:eastAsiaTheme="minorEastAsia"/>
+          <w:lang w:eastAsia="zh-CN"/>
+        </w:rPr>
+      </w:pPr>
+    </w:p>
+    <w:p>
+      <w:pPr>
+        <w:rPr>
+          <w:rFonts w:hint="eastAsia" w:eastAsiaTheme="minorEastAsia"/>
+          <w:lang w:eastAsia="zh-CN"/>
+        </w:rPr>
+      </w:pPr>
+    </w:p>
+    <w:p>
+      <w:pPr>
+        <w:rPr>
+          <w:rFonts w:hint="eastAsia" w:eastAsiaTheme="minorEastAsia"/>
+          <w:lang w:eastAsia="zh-CN"/>
+        </w:rPr>
+      </w:pPr>
+    </w:p>
+    <w:p>
+      <w:pPr>
+        <w:rPr>
+          <w:rFonts w:hint="eastAsia" w:eastAsiaTheme="minorEastAsia"/>
+          <w:lang w:eastAsia="zh-CN"/>
+        </w:rPr>
+      </w:pPr>
+    </w:p>
+    <w:p>
+      <w:pPr>
+        <w:rPr>
+          <w:rFonts w:hint="eastAsia" w:eastAsiaTheme="minorEastAsia"/>
+          <w:lang w:eastAsia="zh-CN"/>
+        </w:rPr>
+      </w:pPr>
+    </w:p>
+    <w:p>
+      <w:pPr>
+        <w:rPr>
+          <w:rFonts w:hint="eastAsia" w:eastAsiaTheme="minorEastAsia"/>
+          <w:lang w:eastAsia="zh-CN"/>
+        </w:rPr>
+      </w:pPr>
+    </w:p>
+    <w:p>
+      <w:pPr>
+        <w:rPr>
+          <w:rFonts w:hint="eastAsia" w:eastAsiaTheme="minorEastAsia"/>
+          <w:lang w:eastAsia="zh-CN"/>
+        </w:rPr>
+      </w:pPr>
+    </w:p>
+    <w:p>
+      <w:pPr>
+        <w:rPr>
+          <w:rFonts w:hint="eastAsia" w:eastAsiaTheme="minorEastAsia"/>
+          <w:lang w:eastAsia="zh-CN"/>
+        </w:rPr>
+      </w:pPr>
+    </w:p>
+    <w:p>
+      <w:pPr>
+        <w:rPr>
+          <w:rFonts w:hint="eastAsia" w:eastAsiaTheme="minorEastAsia"/>
+          <w:lang w:eastAsia="zh-CN"/>
+        </w:rPr>
+      </w:pPr>
+    </w:p>
+    <w:p>
+      <w:pPr>
+        <w:rPr>
+          <w:rFonts w:hint="eastAsia" w:eastAsiaTheme="minorEastAsia"/>
+          <w:lang w:eastAsia="zh-CN"/>
+        </w:rPr>
+      </w:pPr>
+    </w:p>
+    <w:p>
+      <w:pPr>
+        <w:rPr>
+          <w:rFonts w:hint="eastAsia" w:eastAsiaTheme="minorEastAsia"/>
+          <w:lang w:eastAsia="zh-CN"/>
+        </w:rPr>
+      </w:pPr>
+    </w:p>
+    <w:p>
+      <w:pPr>
+        <w:rPr>
+          <w:rFonts w:hint="eastAsia" w:eastAsiaTheme="minorEastAsia"/>
+          <w:lang w:eastAsia="zh-CN"/>
+        </w:rPr>
+      </w:pPr>
+    </w:p>
+    <w:p>
+      <w:pPr>
+        <w:rPr>
+          <w:rFonts w:hint="eastAsia" w:eastAsiaTheme="minorEastAsia"/>
+          <w:lang w:eastAsia="zh-CN"/>
+        </w:rPr>
+      </w:pPr>
+    </w:p>
+    <w:p>
+      <w:pPr>
+        <w:rPr>
+          <w:rFonts w:hint="eastAsia" w:eastAsiaTheme="minorEastAsia"/>
+          <w:lang w:eastAsia="zh-CN"/>
+        </w:rPr>
+      </w:pPr>
+    </w:p>
+    <w:p>
+      <w:pPr>
+        <w:rPr>
+          <w:rFonts w:hint="eastAsia" w:eastAsiaTheme="minorEastAsia"/>
+          <w:lang w:eastAsia="zh-CN"/>
+        </w:rPr>
+      </w:pPr>
+    </w:p>
+    <w:p>
+      <w:pPr>
+        <w:rPr>
+          <w:rFonts w:hint="eastAsia" w:eastAsiaTheme="minorEastAsia"/>
+          <w:lang w:eastAsia="zh-CN"/>
+        </w:rPr>
+      </w:pPr>
+    </w:p>
+    <w:p>
+      <w:pPr>
+        <w:rPr>
+          <w:rFonts w:hint="eastAsia" w:eastAsiaTheme="minorEastAsia"/>
+          <w:lang w:eastAsia="zh-CN"/>
+        </w:rPr>
+      </w:pPr>
+    </w:p>
+    <w:p>
+      <w:pPr>
+        <w:rPr>
+          <w:rFonts w:hint="eastAsia" w:eastAsiaTheme="minorEastAsia"/>
+          <w:lang w:eastAsia="zh-CN"/>
+        </w:rPr>
+      </w:pPr>
+    </w:p>
+    <w:p>
+      <w:pPr>
+        <w:rPr>
+          <w:rFonts w:hint="eastAsia" w:eastAsiaTheme="minorEastAsia"/>
+          <w:lang w:eastAsia="zh-CN"/>
+        </w:rPr>
+      </w:pPr>
+    </w:p>
+    <w:p>
+      <w:pPr>
+        <w:rPr>
+          <w:rFonts w:hint="eastAsia" w:eastAsiaTheme="minorEastAsia"/>
+          <w:lang w:eastAsia="zh-CN"/>
+        </w:rPr>
+      </w:pPr>
+    </w:p>
+    <w:p>
+      <w:pPr>
+        <w:rPr>
+          <w:rFonts w:hint="eastAsia" w:eastAsiaTheme="minorEastAsia"/>
+          <w:lang w:eastAsia="zh-CN"/>
+        </w:rPr>
+      </w:pPr>
+    </w:p>
+    <w:p>
+      <w:pPr>
+        <w:rPr>
+          <w:rFonts w:hint="eastAsia" w:eastAsiaTheme="minorEastAsia"/>
+          <w:lang w:eastAsia="zh-CN"/>
+        </w:rPr>
+      </w:pPr>
+    </w:p>
+    <w:p>
+      <w:pPr>
+        <w:rPr>
+          <w:rFonts w:hint="eastAsia" w:eastAsiaTheme="minorEastAsia"/>
+          <w:lang w:eastAsia="zh-CN"/>
+        </w:rPr>
+      </w:pPr>
+      <w:r>
+        <w:rPr>
+          <w:rFonts w:hint="eastAsia" w:eastAsiaTheme="minorEastAsia"/>
+          <w:lang w:eastAsia="zh-CN"/>
+        </w:rPr>
+        <w:drawing>
+          <wp:inline distT="0" distB="0" distL="114300" distR="114300">
+            <wp:extent cx="5158740" cy="6903720"/>
+            <wp:effectExtent l="0" t="0" r="7620" b="0"/>
+            <wp:docPr id="5" name="图片 5" descr="1666610097542"/>
+            <wp:cNvGraphicFramePr>
+              <a:graphicFrameLocks xmlns:a="http://schemas.openxmlformats.org/drawingml/2006/main" noChangeAspect="1"/>
+            </wp:cNvGraphicFramePr>
+            <a:graphic xmlns:a="http://schemas.openxmlformats.org/drawingml/2006/main">
+              <a:graphicData uri="http://schemas.openxmlformats.org/drawingml/2006/picture">
+                <pic:pic xmlns:pic="http://schemas.openxmlformats.org/drawingml/2006/picture">
+                  <pic:nvPicPr>
+                    <pic:cNvPr id="5" name="图片 5" descr="1666610097542"/>
+                    <pic:cNvPicPr>
+                      <a:picLocks noChangeAspect="1"/>
+                    </pic:cNvPicPr>
+                  </pic:nvPicPr>
+                  <pic:blipFill>
+                    <a:blip r:embed="rId7"/>
+                    <a:stretch>
+                      <a:fillRect/>
+                    </a:stretch>
+                  </pic:blipFill>
+                  <pic:spPr>
+                    <a:xfrm>
+                      <a:off x="0" y="0"/>
+                      <a:ext cx="5158740" cy="6903720"/>
+                    </a:xfrm>
+                    <a:prstGeom prst="rect">
+                      <a:avLst/>
+                    </a:prstGeom>
+                  </pic:spPr>
+                </pic:pic>
+              </a:graphicData>
+            </a:graphic>
+          </wp:inline>
+        </w:drawing>
+      </w:r>
     </w:p>
     <w:sectPr>
       <w:pgSz w:w="11906" w:h="16838"/>

</xml_diff>

<commit_message>
Upload 3th part1 essay practice
</commit_message>
<xml_diff>
--- a/Writing Part1 Practice.docx
+++ b/Writing Part1 Practice.docx
@@ -6,8 +6,8 @@
       <w:r>
         <w:drawing>
           <wp:inline distT="0" distB="0" distL="114300" distR="114300">
-            <wp:extent cx="4716780" cy="6621780"/>
-            <wp:effectExtent l="0" t="0" r="7620" b="7620"/>
+            <wp:extent cx="5487035" cy="7414260"/>
+            <wp:effectExtent l="0" t="0" r="14605" b="7620"/>
             <wp:docPr id="1" name="图片 1"/>
             <wp:cNvGraphicFramePr>
               <a:graphicFrameLocks xmlns:a="http://schemas.openxmlformats.org/drawingml/2006/main" noChangeAspect="1"/>
@@ -30,7 +30,7 @@
                   <pic:spPr>
                     <a:xfrm>
                       <a:off x="0" y="0"/>
-                      <a:ext cx="4716780" cy="6621780"/>
+                      <a:ext cx="5487035" cy="7414260"/>
                     </a:xfrm>
                     <a:prstGeom prst="rect">
                       <a:avLst/>
@@ -48,15 +48,41 @@
       </w:r>
     </w:p>
     <w:p/>
-    <w:p/>
-    <w:p/>
-    <w:p/>
-    <w:p/>
-    <w:p/>
-    <w:p/>
-    <w:p/>
-    <w:p/>
-    <w:p/>
+    <w:p>
+      <w:pPr>
+        <w:rPr>
+          <w:rFonts w:hint="eastAsia"/>
+        </w:rPr>
+      </w:pPr>
+    </w:p>
+    <w:p>
+      <w:pPr>
+        <w:rPr>
+          <w:rFonts w:hint="eastAsia"/>
+        </w:rPr>
+      </w:pPr>
+    </w:p>
+    <w:p>
+      <w:pPr>
+        <w:rPr>
+          <w:rFonts w:hint="eastAsia"/>
+        </w:rPr>
+      </w:pPr>
+    </w:p>
+    <w:p>
+      <w:pPr>
+        <w:rPr>
+          <w:rFonts w:hint="eastAsia"/>
+        </w:rPr>
+      </w:pPr>
+    </w:p>
+    <w:p>
+      <w:pPr>
+        <w:rPr>
+          <w:rFonts w:hint="eastAsia"/>
+        </w:rPr>
+      </w:pPr>
+    </w:p>
     <w:p>
       <w:pPr>
         <w:rPr>
@@ -479,16 +505,7 @@
           <w:rFonts w:hint="eastAsia" w:eastAsiaTheme="minorEastAsia"/>
           <w:lang w:eastAsia="zh-CN"/>
         </w:rPr>
-        <w:t>The two charts show the sales breakdown for Fairtrade-lab</w:t>
-      </w:r>
-      <w:bookmarkStart w:id="0" w:name="_GoBack"/>
-      <w:bookmarkEnd w:id="0"/>
-      <w:r>
-        <w:rPr>
-          <w:rFonts w:hint="eastAsia" w:eastAsiaTheme="minorEastAsia"/>
-          <w:lang w:eastAsia="zh-CN"/>
-        </w:rPr>
-        <w:t>elled coffee and bananas in 1999 and 2004 in five European nations.</w:t>
+        <w:t>The two charts show the sales breakdown for Fairtrade-labelled coffee and bananas in 1999 and 2004 in five European nations.</w:t>
       </w:r>
     </w:p>
     <w:p>
@@ -559,54 +576,6 @@
         </w:rPr>
         <w:t>Comparing the two tables, it is clear that the UK sold the most amount of coffee in 2004, while Switzerland sold the most amount of bananas in 1999 and 2004.</w:t>
       </w:r>
-    </w:p>
-    <w:p>
-      <w:pPr>
-        <w:rPr>
-          <w:rFonts w:hint="eastAsia" w:eastAsiaTheme="minorEastAsia"/>
-          <w:lang w:eastAsia="zh-CN"/>
-        </w:rPr>
-      </w:pPr>
-    </w:p>
-    <w:p>
-      <w:pPr>
-        <w:rPr>
-          <w:rFonts w:hint="eastAsia" w:eastAsiaTheme="minorEastAsia"/>
-          <w:lang w:eastAsia="zh-CN"/>
-        </w:rPr>
-      </w:pPr>
-    </w:p>
-    <w:p>
-      <w:pPr>
-        <w:rPr>
-          <w:rFonts w:hint="eastAsia" w:eastAsiaTheme="minorEastAsia"/>
-          <w:lang w:eastAsia="zh-CN"/>
-        </w:rPr>
-      </w:pPr>
-    </w:p>
-    <w:p>
-      <w:pPr>
-        <w:rPr>
-          <w:rFonts w:hint="eastAsia" w:eastAsiaTheme="minorEastAsia"/>
-          <w:lang w:eastAsia="zh-CN"/>
-        </w:rPr>
-      </w:pPr>
-    </w:p>
-    <w:p>
-      <w:pPr>
-        <w:rPr>
-          <w:rFonts w:hint="eastAsia" w:eastAsiaTheme="minorEastAsia"/>
-          <w:lang w:eastAsia="zh-CN"/>
-        </w:rPr>
-      </w:pPr>
-    </w:p>
-    <w:p>
-      <w:pPr>
-        <w:rPr>
-          <w:rFonts w:hint="eastAsia" w:eastAsiaTheme="minorEastAsia"/>
-          <w:lang w:eastAsia="zh-CN"/>
-        </w:rPr>
-      </w:pPr>
     </w:p>
     <w:p>
       <w:pPr>
@@ -1018,6 +987,116 @@
           <w:lang w:eastAsia="zh-CN"/>
         </w:rPr>
       </w:pPr>
+      <w:r>
+        <w:rPr>
+          <w:rFonts w:hint="eastAsia" w:eastAsiaTheme="minorEastAsia"/>
+          <w:lang w:eastAsia="zh-CN"/>
+        </w:rPr>
+        <w:t>The charts illustrate the data that graduate and undergraduate students in the UK did not participate in full-time jobs after graduation in 2008.</w:t>
+      </w:r>
+    </w:p>
+    <w:p>
+      <w:pPr>
+        <w:rPr>
+          <w:rFonts w:hint="eastAsia" w:eastAsiaTheme="minorEastAsia"/>
+          <w:lang w:eastAsia="zh-CN"/>
+        </w:rPr>
+      </w:pPr>
+    </w:p>
+    <w:p>
+      <w:pPr>
+        <w:rPr>
+          <w:rFonts w:hint="eastAsia" w:eastAsiaTheme="minorEastAsia"/>
+          <w:lang w:eastAsia="zh-CN"/>
+        </w:rPr>
+      </w:pPr>
+      <w:r>
+        <w:rPr>
+          <w:rFonts w:hint="eastAsia" w:eastAsiaTheme="minorEastAsia"/>
+          <w:lang w:eastAsia="zh-CN"/>
+        </w:rPr>
+        <w:t xml:space="preserve">First, the number of graduates in the UK in 2008 taking tertiary education was 29665, while the number of graduates choosing part-time work and unemployment was roughly identical, with 17735 and 16235 respectively. Moreover, only 3500 graduates engaged in voluntary work, which was the least proportion of the total number. </w:t>
+      </w:r>
+    </w:p>
+    <w:p>
+      <w:pPr>
+        <w:rPr>
+          <w:rFonts w:hint="eastAsia" w:eastAsiaTheme="minorEastAsia"/>
+          <w:lang w:eastAsia="zh-CN"/>
+        </w:rPr>
+      </w:pPr>
+    </w:p>
+    <w:p>
+      <w:pPr>
+        <w:rPr>
+          <w:rFonts w:hint="eastAsia" w:eastAsiaTheme="minorEastAsia"/>
+          <w:lang w:eastAsia="zh-CN"/>
+        </w:rPr>
+      </w:pPr>
+      <w:r>
+        <w:rPr>
+          <w:rFonts w:hint="eastAsia" w:eastAsiaTheme="minorEastAsia"/>
+          <w:lang w:eastAsia="zh-CN"/>
+        </w:rPr>
+        <w:t>Secondly, the situation in postgraduates in the UK at the same time was different. The number of postgraduates who took part in part-time jobs and further study in 2008 was similar, with 2535 and 2725 respectively. Furthermore, the number of unemployed postgraduates was 1625, while only 345 did voluntary work after graduation.</w:t>
+      </w:r>
+    </w:p>
+    <w:p>
+      <w:pPr>
+        <w:rPr>
+          <w:rFonts w:hint="eastAsia" w:eastAsiaTheme="minorEastAsia"/>
+          <w:lang w:eastAsia="zh-CN"/>
+        </w:rPr>
+      </w:pPr>
+    </w:p>
+    <w:p>
+      <w:pPr>
+        <w:rPr>
+          <w:rFonts w:hint="eastAsia" w:eastAsiaTheme="minorEastAsia"/>
+          <w:lang w:eastAsia="zh-CN"/>
+        </w:rPr>
+      </w:pPr>
+      <w:r>
+        <w:rPr>
+          <w:rFonts w:hint="eastAsia" w:eastAsiaTheme="minorEastAsia"/>
+          <w:lang w:eastAsia="zh-CN"/>
+        </w:rPr>
+        <w:t>Comparing these two graphs, it is clear that the number of graduates and postgraduates attending tertiary education was more than other items among their peers. Also, voluntary work made up the fewest proportion of total graduates and postgraduates.</w:t>
+      </w:r>
+      <w:bookmarkStart w:id="0" w:name="_GoBack"/>
+      <w:bookmarkEnd w:id="0"/>
+    </w:p>
+    <w:p>
+      <w:pPr>
+        <w:rPr>
+          <w:rFonts w:hint="eastAsia" w:eastAsiaTheme="minorEastAsia"/>
+          <w:lang w:eastAsia="zh-CN"/>
+        </w:rPr>
+      </w:pPr>
+    </w:p>
+    <w:p>
+      <w:pPr>
+        <w:rPr>
+          <w:rFonts w:hint="eastAsia" w:eastAsiaTheme="minorEastAsia"/>
+          <w:lang w:eastAsia="zh-CN"/>
+        </w:rPr>
+      </w:pPr>
+    </w:p>
+    <w:p>
+      <w:pPr>
+        <w:rPr>
+          <w:rFonts w:hint="eastAsia" w:eastAsiaTheme="minorEastAsia"/>
+          <w:lang w:eastAsia="zh-CN"/>
+        </w:rPr>
+      </w:pPr>
+    </w:p>
+    <w:p>
+      <w:pPr>
+        <w:rPr>
+          <w:rFonts w:hint="eastAsia" w:eastAsiaTheme="minorEastAsia"/>
+          <w:lang w:eastAsia="zh-CN"/>
+        </w:rPr>
+      </w:pPr>
     </w:p>
     <w:p>
       <w:pPr>
@@ -1413,6 +1492,54 @@
           </wp:inline>
         </w:drawing>
       </w:r>
+    </w:p>
+    <w:p>
+      <w:pPr>
+        <w:rPr>
+          <w:rFonts w:hint="eastAsia" w:eastAsiaTheme="minorEastAsia"/>
+          <w:lang w:eastAsia="zh-CN"/>
+        </w:rPr>
+      </w:pPr>
+    </w:p>
+    <w:p>
+      <w:pPr>
+        <w:rPr>
+          <w:rFonts w:hint="eastAsia" w:eastAsiaTheme="minorEastAsia"/>
+          <w:lang w:eastAsia="zh-CN"/>
+        </w:rPr>
+      </w:pPr>
+    </w:p>
+    <w:p>
+      <w:pPr>
+        <w:rPr>
+          <w:rFonts w:hint="eastAsia" w:eastAsiaTheme="minorEastAsia"/>
+          <w:lang w:eastAsia="zh-CN"/>
+        </w:rPr>
+      </w:pPr>
+    </w:p>
+    <w:p>
+      <w:pPr>
+        <w:rPr>
+          <w:rFonts w:hint="eastAsia" w:eastAsiaTheme="minorEastAsia"/>
+          <w:lang w:eastAsia="zh-CN"/>
+        </w:rPr>
+      </w:pPr>
+    </w:p>
+    <w:p>
+      <w:pPr>
+        <w:rPr>
+          <w:rFonts w:hint="eastAsia" w:eastAsiaTheme="minorEastAsia"/>
+          <w:lang w:eastAsia="zh-CN"/>
+        </w:rPr>
+      </w:pPr>
+    </w:p>
+    <w:p>
+      <w:pPr>
+        <w:rPr>
+          <w:rFonts w:hint="eastAsia" w:eastAsiaTheme="minorEastAsia"/>
+          <w:lang w:eastAsia="zh-CN"/>
+        </w:rPr>
+      </w:pPr>
     </w:p>
     <w:sectPr>
       <w:pgSz w:w="11906" w:h="16838"/>

</xml_diff>